<commit_message>
fixed winning messages not appearing
</commit_message>
<xml_diff>
--- a/A5_CSE2_75.docx
+++ b/A5_CSE2_75.docx
@@ -64,7 +64,6 @@
           <w:szCs w:val="24"/>
         </w:rPr>
       </w:pPr>
-      <w:proofErr w:type="spellStart"/>
       <w:r>
         <w:rPr>
           <w:b/>
@@ -72,37 +71,7 @@
           <w:sz w:val="24"/>
           <w:szCs w:val="24"/>
         </w:rPr>
-        <w:t>Kerem</w:t>
-      </w:r>
-      <w:proofErr w:type="spellEnd"/>
-      <w:r>
-        <w:rPr>
-          <w:b/>
-          <w:bCs/>
-          <w:sz w:val="24"/>
-          <w:szCs w:val="24"/>
-        </w:rPr>
-        <w:t xml:space="preserve"> </w:t>
-      </w:r>
-      <w:proofErr w:type="spellStart"/>
-      <w:r>
-        <w:rPr>
-          <w:b/>
-          <w:bCs/>
-          <w:sz w:val="24"/>
-          <w:szCs w:val="24"/>
-        </w:rPr>
-        <w:t>Cakici</w:t>
-      </w:r>
-      <w:proofErr w:type="spellEnd"/>
-      <w:r>
-        <w:rPr>
-          <w:b/>
-          <w:bCs/>
-          <w:sz w:val="24"/>
-          <w:szCs w:val="24"/>
-        </w:rPr>
-        <w:t xml:space="preserve"> 5028523</w:t>
+        <w:t>Kerem Cakici 5028523</w:t>
       </w:r>
     </w:p>
     <w:p>
@@ -324,7 +293,21 @@
           <w:sz w:val="20"/>
           <w:szCs w:val="20"/>
         </w:rPr>
-        <w:t>.1:</w:t>
+        <w:t>.</w:t>
+      </w:r>
+      <w:r>
+        <w:rPr>
+          <w:sz w:val="20"/>
+          <w:szCs w:val="20"/>
+        </w:rPr>
+        <w:t>2</w:t>
+      </w:r>
+      <w:r>
+        <w:rPr>
+          <w:sz w:val="20"/>
+          <w:szCs w:val="20"/>
+        </w:rPr>
+        <w:t>:</w:t>
       </w:r>
     </w:p>
     <w:p>
@@ -350,12 +333,139 @@
       <w:r>
         <w:t>We are using a basic constructor for playing audio.</w:t>
       </w:r>
+    </w:p>
+    <w:p>
+      <w:pPr>
+        <w:spacing w:after="0"/>
+        <w:rPr>
+          <w:sz w:val="20"/>
+          <w:szCs w:val="20"/>
+        </w:rPr>
+      </w:pPr>
+      <w:r>
+        <w:rPr>
+          <w:sz w:val="20"/>
+          <w:szCs w:val="20"/>
+        </w:rPr>
+        <w:t xml:space="preserve">part </w:t>
+      </w:r>
+      <w:r>
+        <w:rPr>
+          <w:sz w:val="20"/>
+          <w:szCs w:val="20"/>
+        </w:rPr>
+        <w:t>3.3</w:t>
+      </w:r>
+      <w:r>
+        <w:rPr>
+          <w:sz w:val="20"/>
+          <w:szCs w:val="20"/>
+        </w:rPr>
+        <w:t>:</w:t>
+      </w:r>
+    </w:p>
+    <w:p>
+      <w:pPr>
+        <w:pStyle w:val="ListParagraph"/>
+        <w:numPr>
+          <w:ilvl w:val="0"/>
+          <w:numId w:val="4"/>
+        </w:numPr>
+      </w:pPr>
+      <w:r>
+        <w:t>“GAME-STATE” – sends a game state from the server to both clients</w:t>
+      </w:r>
+    </w:p>
+    <w:p>
+      <w:pPr>
+        <w:pStyle w:val="ListParagraph"/>
+        <w:numPr>
+          <w:ilvl w:val="0"/>
+          <w:numId w:val="4"/>
+        </w:numPr>
+      </w:pPr>
+      <w:r>
+        <w:t>“MOVE-MADE” – sends a move from the client to the server and then to the other client</w:t>
+      </w:r>
+    </w:p>
+    <w:p>
+      <w:pPr>
+        <w:pStyle w:val="ListParagraph"/>
+        <w:numPr>
+          <w:ilvl w:val="0"/>
+          <w:numId w:val="4"/>
+        </w:numPr>
+      </w:pPr>
+      <w:r>
+        <w:t>“END-TURN” – signals the end of a turn to the server which then switches the game state</w:t>
+      </w:r>
+    </w:p>
+    <w:p>
+      <w:pPr>
+        <w:pStyle w:val="ListParagraph"/>
+        <w:numPr>
+          <w:ilvl w:val="0"/>
+          <w:numId w:val="4"/>
+        </w:numPr>
+      </w:pPr>
+      <w:r>
+        <w:t>“START-TURN” – the server tells a client that it’s turn has now began</w:t>
+      </w:r>
+    </w:p>
+    <w:p>
+      <w:pPr>
+        <w:pStyle w:val="ListParagraph"/>
+        <w:numPr>
+          <w:ilvl w:val="0"/>
+          <w:numId w:val="4"/>
+        </w:numPr>
+      </w:pPr>
+      <w:r>
+        <w:t>“TAKE-PIECE” – sends a piece from a client to the server and then the other client that should be erased</w:t>
+      </w:r>
+    </w:p>
+    <w:p>
+      <w:pPr>
+        <w:pStyle w:val="ListParagraph"/>
+        <w:numPr>
+          <w:ilvl w:val="0"/>
+          <w:numId w:val="4"/>
+        </w:numPr>
+      </w:pPr>
+      <w:r>
+        <w:t>“GAME-WON-BY” – sends a winner from one client to the server and then the other client</w:t>
+      </w:r>
+    </w:p>
+    <w:p>
+      <w:pPr>
+        <w:pStyle w:val="ListParagraph"/>
+        <w:numPr>
+          <w:ilvl w:val="0"/>
+          <w:numId w:val="4"/>
+        </w:numPr>
+      </w:pPr>
+      <w:r>
+        <w:t>“PLAYER-TYPE” – sends the player type from the server to the clients</w:t>
+      </w:r>
+    </w:p>
+    <w:p>
+      <w:pPr>
+        <w:pStyle w:val="ListParagraph"/>
+        <w:numPr>
+          <w:ilvl w:val="0"/>
+          <w:numId w:val="4"/>
+        </w:numPr>
+      </w:pPr>
+      <w:r>
+        <w:t>“MESSAGE” – sends a chat message from the client to the server and then the other client</w:t>
+      </w:r>
       <w:bookmarkStart w:id="0" w:name="_GoBack"/>
       <w:bookmarkEnd w:id="0"/>
     </w:p>
+    <w:p/>
     <w:sectPr>
       <w:pgSz w:w="12240" w:h="15840"/>
-      <w:pgMar w:top="1440" w:right="1440" w:bottom="1440" w:left="1440" w:header="720" w:footer="720" w:gutter="0"/>
+      <w:pgMar w:top="1440" w:right="1325" w:bottom="1440" w:left="1440" w:header="720" w:footer="720" w:gutter="0"/>
       <w:cols w:space="720"/>
       <w:docGrid w:linePitch="360"/>
     </w:sectPr>
@@ -591,11 +701,243 @@
       </w:rPr>
     </w:lvl>
   </w:abstractNum>
+  <w:abstractNum w:abstractNumId="2" w15:restartNumberingAfterBreak="0">
+    <w:nsid w:val="41831336"/>
+    <w:multiLevelType w:val="hybridMultilevel"/>
+    <w:tmpl w:val="804EB604"/>
+    <w:lvl w:ilvl="0" w:tplc="04090001">
+      <w:start w:val="1"/>
+      <w:numFmt w:val="bullet"/>
+      <w:lvlText w:val=""/>
+      <w:lvlJc w:val="left"/>
+      <w:pPr>
+        <w:ind w:left="774" w:hanging="360"/>
+      </w:pPr>
+      <w:rPr>
+        <w:rFonts w:ascii="Symbol" w:hAnsi="Symbol" w:hint="default"/>
+      </w:rPr>
+    </w:lvl>
+    <w:lvl w:ilvl="1" w:tplc="04090003" w:tentative="1">
+      <w:start w:val="1"/>
+      <w:numFmt w:val="bullet"/>
+      <w:lvlText w:val="o"/>
+      <w:lvlJc w:val="left"/>
+      <w:pPr>
+        <w:ind w:left="1494" w:hanging="360"/>
+      </w:pPr>
+      <w:rPr>
+        <w:rFonts w:ascii="Courier New" w:hAnsi="Courier New" w:cs="Courier New" w:hint="default"/>
+      </w:rPr>
+    </w:lvl>
+    <w:lvl w:ilvl="2" w:tplc="04090005" w:tentative="1">
+      <w:start w:val="1"/>
+      <w:numFmt w:val="bullet"/>
+      <w:lvlText w:val=""/>
+      <w:lvlJc w:val="left"/>
+      <w:pPr>
+        <w:ind w:left="2214" w:hanging="360"/>
+      </w:pPr>
+      <w:rPr>
+        <w:rFonts w:ascii="Wingdings" w:hAnsi="Wingdings" w:hint="default"/>
+      </w:rPr>
+    </w:lvl>
+    <w:lvl w:ilvl="3" w:tplc="04090001" w:tentative="1">
+      <w:start w:val="1"/>
+      <w:numFmt w:val="bullet"/>
+      <w:lvlText w:val=""/>
+      <w:lvlJc w:val="left"/>
+      <w:pPr>
+        <w:ind w:left="2934" w:hanging="360"/>
+      </w:pPr>
+      <w:rPr>
+        <w:rFonts w:ascii="Symbol" w:hAnsi="Symbol" w:hint="default"/>
+      </w:rPr>
+    </w:lvl>
+    <w:lvl w:ilvl="4" w:tplc="04090003" w:tentative="1">
+      <w:start w:val="1"/>
+      <w:numFmt w:val="bullet"/>
+      <w:lvlText w:val="o"/>
+      <w:lvlJc w:val="left"/>
+      <w:pPr>
+        <w:ind w:left="3654" w:hanging="360"/>
+      </w:pPr>
+      <w:rPr>
+        <w:rFonts w:ascii="Courier New" w:hAnsi="Courier New" w:cs="Courier New" w:hint="default"/>
+      </w:rPr>
+    </w:lvl>
+    <w:lvl w:ilvl="5" w:tplc="04090005" w:tentative="1">
+      <w:start w:val="1"/>
+      <w:numFmt w:val="bullet"/>
+      <w:lvlText w:val=""/>
+      <w:lvlJc w:val="left"/>
+      <w:pPr>
+        <w:ind w:left="4374" w:hanging="360"/>
+      </w:pPr>
+      <w:rPr>
+        <w:rFonts w:ascii="Wingdings" w:hAnsi="Wingdings" w:hint="default"/>
+      </w:rPr>
+    </w:lvl>
+    <w:lvl w:ilvl="6" w:tplc="04090001" w:tentative="1">
+      <w:start w:val="1"/>
+      <w:numFmt w:val="bullet"/>
+      <w:lvlText w:val=""/>
+      <w:lvlJc w:val="left"/>
+      <w:pPr>
+        <w:ind w:left="5094" w:hanging="360"/>
+      </w:pPr>
+      <w:rPr>
+        <w:rFonts w:ascii="Symbol" w:hAnsi="Symbol" w:hint="default"/>
+      </w:rPr>
+    </w:lvl>
+    <w:lvl w:ilvl="7" w:tplc="04090003" w:tentative="1">
+      <w:start w:val="1"/>
+      <w:numFmt w:val="bullet"/>
+      <w:lvlText w:val="o"/>
+      <w:lvlJc w:val="left"/>
+      <w:pPr>
+        <w:ind w:left="5814" w:hanging="360"/>
+      </w:pPr>
+      <w:rPr>
+        <w:rFonts w:ascii="Courier New" w:hAnsi="Courier New" w:cs="Courier New" w:hint="default"/>
+      </w:rPr>
+    </w:lvl>
+    <w:lvl w:ilvl="8" w:tplc="04090005" w:tentative="1">
+      <w:start w:val="1"/>
+      <w:numFmt w:val="bullet"/>
+      <w:lvlText w:val=""/>
+      <w:lvlJc w:val="left"/>
+      <w:pPr>
+        <w:ind w:left="6534" w:hanging="360"/>
+      </w:pPr>
+      <w:rPr>
+        <w:rFonts w:ascii="Wingdings" w:hAnsi="Wingdings" w:hint="default"/>
+      </w:rPr>
+    </w:lvl>
+  </w:abstractNum>
+  <w:abstractNum w:abstractNumId="3" w15:restartNumberingAfterBreak="0">
+    <w:nsid w:val="774279C2"/>
+    <w:multiLevelType w:val="hybridMultilevel"/>
+    <w:tmpl w:val="CDCE0E4E"/>
+    <w:lvl w:ilvl="0" w:tplc="04090001">
+      <w:start w:val="1"/>
+      <w:numFmt w:val="bullet"/>
+      <w:lvlText w:val=""/>
+      <w:lvlJc w:val="left"/>
+      <w:pPr>
+        <w:ind w:left="1440" w:hanging="360"/>
+      </w:pPr>
+      <w:rPr>
+        <w:rFonts w:ascii="Symbol" w:hAnsi="Symbol" w:hint="default"/>
+      </w:rPr>
+    </w:lvl>
+    <w:lvl w:ilvl="1" w:tplc="04090003" w:tentative="1">
+      <w:start w:val="1"/>
+      <w:numFmt w:val="bullet"/>
+      <w:lvlText w:val="o"/>
+      <w:lvlJc w:val="left"/>
+      <w:pPr>
+        <w:ind w:left="2160" w:hanging="360"/>
+      </w:pPr>
+      <w:rPr>
+        <w:rFonts w:ascii="Courier New" w:hAnsi="Courier New" w:cs="Courier New" w:hint="default"/>
+      </w:rPr>
+    </w:lvl>
+    <w:lvl w:ilvl="2" w:tplc="04090005" w:tentative="1">
+      <w:start w:val="1"/>
+      <w:numFmt w:val="bullet"/>
+      <w:lvlText w:val=""/>
+      <w:lvlJc w:val="left"/>
+      <w:pPr>
+        <w:ind w:left="2880" w:hanging="360"/>
+      </w:pPr>
+      <w:rPr>
+        <w:rFonts w:ascii="Wingdings" w:hAnsi="Wingdings" w:hint="default"/>
+      </w:rPr>
+    </w:lvl>
+    <w:lvl w:ilvl="3" w:tplc="04090001" w:tentative="1">
+      <w:start w:val="1"/>
+      <w:numFmt w:val="bullet"/>
+      <w:lvlText w:val=""/>
+      <w:lvlJc w:val="left"/>
+      <w:pPr>
+        <w:ind w:left="3600" w:hanging="360"/>
+      </w:pPr>
+      <w:rPr>
+        <w:rFonts w:ascii="Symbol" w:hAnsi="Symbol" w:hint="default"/>
+      </w:rPr>
+    </w:lvl>
+    <w:lvl w:ilvl="4" w:tplc="04090003" w:tentative="1">
+      <w:start w:val="1"/>
+      <w:numFmt w:val="bullet"/>
+      <w:lvlText w:val="o"/>
+      <w:lvlJc w:val="left"/>
+      <w:pPr>
+        <w:ind w:left="4320" w:hanging="360"/>
+      </w:pPr>
+      <w:rPr>
+        <w:rFonts w:ascii="Courier New" w:hAnsi="Courier New" w:cs="Courier New" w:hint="default"/>
+      </w:rPr>
+    </w:lvl>
+    <w:lvl w:ilvl="5" w:tplc="04090005" w:tentative="1">
+      <w:start w:val="1"/>
+      <w:numFmt w:val="bullet"/>
+      <w:lvlText w:val=""/>
+      <w:lvlJc w:val="left"/>
+      <w:pPr>
+        <w:ind w:left="5040" w:hanging="360"/>
+      </w:pPr>
+      <w:rPr>
+        <w:rFonts w:ascii="Wingdings" w:hAnsi="Wingdings" w:hint="default"/>
+      </w:rPr>
+    </w:lvl>
+    <w:lvl w:ilvl="6" w:tplc="04090001" w:tentative="1">
+      <w:start w:val="1"/>
+      <w:numFmt w:val="bullet"/>
+      <w:lvlText w:val=""/>
+      <w:lvlJc w:val="left"/>
+      <w:pPr>
+        <w:ind w:left="5760" w:hanging="360"/>
+      </w:pPr>
+      <w:rPr>
+        <w:rFonts w:ascii="Symbol" w:hAnsi="Symbol" w:hint="default"/>
+      </w:rPr>
+    </w:lvl>
+    <w:lvl w:ilvl="7" w:tplc="04090003" w:tentative="1">
+      <w:start w:val="1"/>
+      <w:numFmt w:val="bullet"/>
+      <w:lvlText w:val="o"/>
+      <w:lvlJc w:val="left"/>
+      <w:pPr>
+        <w:ind w:left="6480" w:hanging="360"/>
+      </w:pPr>
+      <w:rPr>
+        <w:rFonts w:ascii="Courier New" w:hAnsi="Courier New" w:cs="Courier New" w:hint="default"/>
+      </w:rPr>
+    </w:lvl>
+    <w:lvl w:ilvl="8" w:tplc="04090005" w:tentative="1">
+      <w:start w:val="1"/>
+      <w:numFmt w:val="bullet"/>
+      <w:lvlText w:val=""/>
+      <w:lvlJc w:val="left"/>
+      <w:pPr>
+        <w:ind w:left="7200" w:hanging="360"/>
+      </w:pPr>
+      <w:rPr>
+        <w:rFonts w:ascii="Wingdings" w:hAnsi="Wingdings" w:hint="default"/>
+      </w:rPr>
+    </w:lvl>
+  </w:abstractNum>
   <w:num w:numId="1">
     <w:abstractNumId w:val="0"/>
   </w:num>
   <w:num w:numId="2">
     <w:abstractNumId w:val="1"/>
+  </w:num>
+  <w:num w:numId="3">
+    <w:abstractNumId w:val="2"/>
+  </w:num>
+  <w:num w:numId="4">
+    <w:abstractNumId w:val="3"/>
   </w:num>
 </w:numbering>
 </file>

</xml_diff>